<commit_message>
Updated Specifications and Consultation Agreement
</commit_message>
<xml_diff>
--- a/docs/Admin System Specifications for Startup List.docx
+++ b/docs/Admin System Specifications for Startup List.docx
@@ -158,6 +158,18 @@
       </w:pPr>
       <w:r>
         <w:t>Allow the admin to export all the data in the system to a csv file</w:t>
+      </w:r>
+    </w:p>
+    <w:p>
+      <w:pPr>
+        <w:pStyle w:val="ListParagraph"/>
+        <w:numPr>
+          <w:ilvl w:val="0"/>
+          <w:numId w:val="1"/>
+        </w:numPr>
+      </w:pPr>
+      <w:r>
+        <w:t>Allow the admin to import all the data into the system via a csv file</w:t>
       </w:r>
     </w:p>
     <w:p>
@@ -796,6 +808,9 @@
       <w:r>
         <w:t>A search field with a search button so that he can search for companies</w:t>
       </w:r>
+      <w:r>
+        <w:t>. When the user types into the search box, there will be a dropdown with 10 companies and when a user clicks on one of them, he can directly edit it.</w:t>
+      </w:r>
     </w:p>
     <w:p>
       <w:pPr>
@@ -818,7 +833,13 @@
         </w:numPr>
       </w:pPr>
       <w:r>
-        <w:t xml:space="preserve">A list of people in a table form, </w:t>
+        <w:t xml:space="preserve">A list of </w:t>
+      </w:r>
+      <w:r>
+        <w:t>companies</w:t>
+      </w:r>
+      <w:r>
+        <w:t xml:space="preserve"> in a table form, </w:t>
       </w:r>
       <w:r>
         <w:t>organized</w:t>
@@ -826,6 +847,9 @@
       <w:r>
         <w:t xml:space="preserve"> by Name</w:t>
       </w:r>
+      <w:r>
+        <w:t xml:space="preserve"> of the company</w:t>
+      </w:r>
     </w:p>
     <w:p>
       <w:pPr>
@@ -985,7 +1009,13 @@
     </w:p>
     <w:p>
       <w:r>
-        <w:t>When the user clicks on the [ADD NEW COMPANY] button, he will be brought to the page to add all the fields for the company. The primary key will be the company name and the location. The user will have to enter the following fields:</w:t>
+        <w:t>When the user clicks on the [ADD NEW COMPANY] button, he will be brought to the page to add all the fields for the company. The primary key will be the company name and the location</w:t>
+      </w:r>
+      <w:r>
+        <w:t>. This means that if there are 2 companies with the same name but different location, the system will allow it</w:t>
+      </w:r>
+      <w:r>
+        <w:t>. The user will have to enter the following fields:</w:t>
       </w:r>
     </w:p>
     <w:p/>
@@ -1248,6 +1278,9 @@
       <w:r>
         <w:t>Twitter</w:t>
       </w:r>
+      <w:r>
+        <w:t xml:space="preserve"> Username</w:t>
+      </w:r>
     </w:p>
     <w:p>
       <w:pPr>
@@ -1260,6 +1293,9 @@
       <w:r>
         <w:t>The user will be able to enter the twitter handle of the company</w:t>
       </w:r>
+      <w:r>
+        <w:t>. It shouldn’t be the full URL</w:t>
+      </w:r>
     </w:p>
     <w:p>
       <w:pPr>
@@ -1314,7 +1350,87 @@
         <w:t>E.g. facebook.com/e27</w:t>
       </w:r>
     </w:p>
+    <w:p>
+      <w:pPr>
+        <w:pStyle w:val="ListParagraph"/>
+      </w:pPr>
+    </w:p>
+    <w:p>
+      <w:pPr>
+        <w:pStyle w:val="ListParagraph"/>
+        <w:numPr>
+          <w:ilvl w:val="0"/>
+          <w:numId w:val="8"/>
+        </w:numPr>
+      </w:pPr>
+      <w:r>
+        <w:t>LinkedIn</w:t>
+      </w:r>
+    </w:p>
+    <w:p>
+      <w:pPr>
+        <w:pStyle w:val="ListParagraph"/>
+        <w:numPr>
+          <w:ilvl w:val="1"/>
+          <w:numId w:val="8"/>
+        </w:numPr>
+      </w:pPr>
+      <w:r>
+        <w:t xml:space="preserve">The user will b able to enter the </w:t>
+      </w:r>
+      <w:r>
+        <w:t>LinkedIn</w:t>
+      </w:r>
+      <w:r>
+        <w:t xml:space="preserve"> Page URL of the company</w:t>
+      </w:r>
+    </w:p>
+    <w:p>
+      <w:pPr>
+        <w:pStyle w:val="ListParagraph"/>
+        <w:numPr>
+          <w:ilvl w:val="1"/>
+          <w:numId w:val="8"/>
+        </w:numPr>
+      </w:pPr>
+      <w:r>
+        <w:t xml:space="preserve">E.g. </w:t>
+      </w:r>
+      <w:r>
+        <w:t>http://www.linkedin.com/company/e27-optimatic-</w:t>
+      </w:r>
+    </w:p>
     <w:p/>
+    <w:p>
+      <w:pPr>
+        <w:pStyle w:val="ListParagraph"/>
+        <w:numPr>
+          <w:ilvl w:val="0"/>
+          <w:numId w:val="8"/>
+        </w:numPr>
+      </w:pPr>
+      <w:r>
+        <w:t>Number of employees</w:t>
+      </w:r>
+    </w:p>
+    <w:p>
+      <w:pPr>
+        <w:pStyle w:val="ListParagraph"/>
+        <w:numPr>
+          <w:ilvl w:val="1"/>
+          <w:numId w:val="8"/>
+        </w:numPr>
+      </w:pPr>
+      <w:r>
+        <w:t>User will be able to enter the number of employees the Company has</w:t>
+      </w:r>
+    </w:p>
+    <w:p>
+      <w:pPr>
+        <w:pStyle w:val="ListParagraph"/>
+        <w:ind w:left="1440"/>
+      </w:pPr>
+    </w:p>
     <w:p>
       <w:pPr>
         <w:pStyle w:val="ListParagraph"/>
@@ -1398,7 +1514,30 @@
         </w:numPr>
       </w:pPr>
       <w:r>
-        <w:t>User should select from a dropdown menu of years</w:t>
+        <w:t xml:space="preserve">User should select </w:t>
+      </w:r>
+      <w:r>
+        <w:t>day/month/year from dropdown menus</w:t>
+      </w:r>
+    </w:p>
+    <w:p>
+      <w:pPr>
+        <w:pStyle w:val="ListParagraph"/>
+        <w:numPr>
+          <w:ilvl w:val="1"/>
+          <w:numId w:val="8"/>
+        </w:numPr>
+      </w:pPr>
+      <w:r>
+        <w:t xml:space="preserve">The minimum information the user should have is year. If the user doesn’t have date or month, </w:t>
+      </w:r>
+      <w:proofErr w:type="gramStart"/>
+      <w:r>
+        <w:t>its</w:t>
+      </w:r>
+      <w:proofErr w:type="gramEnd"/>
+      <w:r>
+        <w:t xml:space="preserve"> fine.</w:t>
       </w:r>
     </w:p>
     <w:p>
@@ -2015,6 +2154,79 @@
         </w:numPr>
       </w:pPr>
       <w:r>
+        <w:t>Tags</w:t>
+      </w:r>
+    </w:p>
+    <w:p>
+      <w:pPr>
+        <w:pStyle w:val="ListParagraph"/>
+        <w:numPr>
+          <w:ilvl w:val="1"/>
+          <w:numId w:val="8"/>
+        </w:numPr>
+      </w:pPr>
+      <w:r>
+        <w:t>User should be able to enter tags.  If the tag is multi word, then user should be able to enter then with spaces.</w:t>
+      </w:r>
+    </w:p>
+    <w:p>
+      <w:pPr>
+        <w:pStyle w:val="ListParagraph"/>
+        <w:numPr>
+          <w:ilvl w:val="1"/>
+          <w:numId w:val="8"/>
+        </w:numPr>
+      </w:pPr>
+      <w:r>
+        <w:t>If more than one tag is entered, users will need to put in commas to separate them.</w:t>
+      </w:r>
+    </w:p>
+    <w:p>
+      <w:pPr>
+        <w:pStyle w:val="ListParagraph"/>
+        <w:numPr>
+          <w:ilvl w:val="1"/>
+          <w:numId w:val="8"/>
+        </w:numPr>
+      </w:pPr>
+      <w:r>
+        <w:t>Example:</w:t>
+      </w:r>
+    </w:p>
+    <w:p>
+      <w:pPr>
+        <w:pStyle w:val="ListParagraph"/>
+        <w:numPr>
+          <w:ilvl w:val="2"/>
+          <w:numId w:val="8"/>
+        </w:numPr>
+      </w:pPr>
+      <w:r>
+        <w:t>“</w:t>
+      </w:r>
+      <w:proofErr w:type="gramStart"/>
+      <w:r>
+        <w:t>mohan</w:t>
+      </w:r>
+      <w:proofErr w:type="gramEnd"/>
+      <w:r>
+        <w:t xml:space="preserve"> belani”, “optimatic”, “web development”</w:t>
+      </w:r>
+    </w:p>
+    <w:p>
+      <w:pPr>
+        <w:ind w:left="1800"/>
+      </w:pPr>
+    </w:p>
+    <w:p>
+      <w:pPr>
+        <w:pStyle w:val="ListParagraph"/>
+        <w:numPr>
+          <w:ilvl w:val="0"/>
+          <w:numId w:val="8"/>
+        </w:numPr>
+      </w:pPr>
+      <w:r>
         <w:t>Screenshots</w:t>
       </w:r>
     </w:p>
@@ -2145,6 +2357,18 @@
     <w:p>
       <w:pPr>
         <w:pStyle w:val="ListParagraph"/>
+        <w:numPr>
+          <w:ilvl w:val="1"/>
+          <w:numId w:val="8"/>
+        </w:numPr>
+      </w:pPr>
+      <w:r>
+        <w:t>When Company A adds company B as a competitor, this should automatically be reflected on both profile pages. So if Company A is a competitor of Company B, Company B then becomes a Competitor of Company A</w:t>
+      </w:r>
+    </w:p>
+    <w:p>
+      <w:pPr>
+        <w:pStyle w:val="ListParagraph"/>
       </w:pPr>
     </w:p>
     <w:p>
@@ -2168,6 +2392,18 @@
         </w:numPr>
       </w:pPr>
       <w:r>
+        <w:t>Users will be able to select the Status of a company via a dropdown menu.</w:t>
+      </w:r>
+    </w:p>
+    <w:p>
+      <w:pPr>
+        <w:pStyle w:val="ListParagraph"/>
+        <w:numPr>
+          <w:ilvl w:val="1"/>
+          <w:numId w:val="8"/>
+        </w:numPr>
+      </w:pPr>
+      <w:r>
         <w:t>Every company will have a default status of “Live”.</w:t>
       </w:r>
     </w:p>
@@ -2183,7 +2419,7 @@
         <w:t>Status c</w:t>
       </w:r>
       <w:r>
-        <w:t>an be changed to the “Closed”.</w:t>
+        <w:t>an be changed to “Closed”.</w:t>
       </w:r>
     </w:p>
     <w:p>
@@ -2240,7 +2476,21 @@
         <w:t>When the box is</w:t>
       </w:r>
       <w:r>
-        <w:t xml:space="preserve"> ticked, this would mean that the company profile page is active and people can search for the company and see its details. When a person is tagged with this company, e.g. John Lim is the CEO of Movend (company), users can click on the Movend link and see details of the company.</w:t>
+        <w:t xml:space="preserve"> ticked, this would mean that the company profile page is active and people can search for the company and see its details</w:t>
+      </w:r>
+      <w:r>
+        <w:t xml:space="preserve"> on the frontend</w:t>
+      </w:r>
+      <w:r>
+        <w:t>. When a person is tagged with this company, e.g. John Lim is the CEO of Movend (company)</w:t>
+      </w:r>
+      <w:proofErr w:type="gramStart"/>
+      <w:r>
+        <w:t>,</w:t>
+      </w:r>
+      <w:proofErr w:type="gramEnd"/>
+      <w:r>
+        <w:t xml:space="preserve"> users can click on the Movend link and see details of the company.</w:t>
       </w:r>
     </w:p>
     <w:p>
@@ -2821,7 +3071,7 @@
         </w:numPr>
       </w:pPr>
       <w:r>
-        <w:t>We should store the full Twiter link of the person’s profiel</w:t>
+        <w:t>The user will be able to enter the twitter handle of the company. It shouldn’t be the full URL</w:t>
       </w:r>
     </w:p>
     <w:p>
@@ -2833,13 +3083,44 @@
         </w:numPr>
       </w:pPr>
       <w:r>
-        <w:t xml:space="preserve">Sample: </w:t>
-      </w:r>
-      <w:r>
-        <w:t>twitter.com/mohanbelani</w:t>
-      </w:r>
-    </w:p>
-    <w:p/>
+        <w:t>E.g. @mohanbelani</w:t>
+      </w:r>
+    </w:p>
+    <w:p>
+      <w:pPr>
+        <w:pStyle w:val="ListParagraph"/>
+      </w:pPr>
+    </w:p>
+    <w:p>
+      <w:pPr>
+        <w:pStyle w:val="ListParagraph"/>
+        <w:numPr>
+          <w:ilvl w:val="0"/>
+          <w:numId w:val="2"/>
+        </w:numPr>
+      </w:pPr>
+      <w:r>
+        <w:t>Facebook</w:t>
+      </w:r>
+    </w:p>
+    <w:p>
+      <w:pPr>
+        <w:pStyle w:val="ListParagraph"/>
+        <w:numPr>
+          <w:ilvl w:val="1"/>
+          <w:numId w:val="2"/>
+        </w:numPr>
+      </w:pPr>
+      <w:r>
+        <w:t>The user should be able to enter the user’s Facebook profile</w:t>
+      </w:r>
+    </w:p>
+    <w:p>
+      <w:pPr>
+        <w:pStyle w:val="ListParagraph"/>
+        <w:ind w:left="1440"/>
+      </w:pPr>
+    </w:p>
     <w:p>
       <w:pPr>
         <w:pStyle w:val="ListParagraph"/>
@@ -2912,6 +3193,15 @@
       <w:r>
         <w:t>This is a standard sized profile image (size depends on the mockup) uploaded by the admin user to the system</w:t>
       </w:r>
+      <w:r>
+        <w:t>.</w:t>
+      </w:r>
+    </w:p>
+    <w:p>
+      <w:pPr>
+        <w:pStyle w:val="ListParagraph"/>
+        <w:ind w:left="1440"/>
+      </w:pPr>
     </w:p>
     <w:p>
       <w:pPr>
@@ -2958,7 +3248,84 @@
         </w:numPr>
       </w:pPr>
       <w:r>
-        <w:t>E.g. Brian Wong is an expert on the mobile rewards industry..</w:t>
+        <w:t xml:space="preserve">E.g. Brian Wong is an expert </w:t>
+      </w:r>
+      <w:r>
+        <w:t>on the mobile rewards industry.</w:t>
+      </w:r>
+    </w:p>
+    <w:p>
+      <w:pPr>
+        <w:pStyle w:val="ListParagraph"/>
+        <w:ind w:left="1440"/>
+      </w:pPr>
+    </w:p>
+    <w:p>
+      <w:pPr>
+        <w:pStyle w:val="ListParagraph"/>
+        <w:numPr>
+          <w:ilvl w:val="0"/>
+          <w:numId w:val="2"/>
+        </w:numPr>
+      </w:pPr>
+      <w:r>
+        <w:t>Tags</w:t>
+      </w:r>
+    </w:p>
+    <w:p>
+      <w:pPr>
+        <w:pStyle w:val="ListParagraph"/>
+        <w:numPr>
+          <w:ilvl w:val="1"/>
+          <w:numId w:val="2"/>
+        </w:numPr>
+      </w:pPr>
+      <w:r>
+        <w:t>User should be able to enter tags.  If the tag is multi word, then user should be able to enter then with spaces.</w:t>
+      </w:r>
+    </w:p>
+    <w:p>
+      <w:pPr>
+        <w:pStyle w:val="ListParagraph"/>
+        <w:numPr>
+          <w:ilvl w:val="1"/>
+          <w:numId w:val="2"/>
+        </w:numPr>
+      </w:pPr>
+      <w:r>
+        <w:t>If more than one tag is entered, users will need to put in commas to separate them.</w:t>
+      </w:r>
+    </w:p>
+    <w:p>
+      <w:pPr>
+        <w:pStyle w:val="ListParagraph"/>
+        <w:numPr>
+          <w:ilvl w:val="1"/>
+          <w:numId w:val="2"/>
+        </w:numPr>
+      </w:pPr>
+      <w:r>
+        <w:t>Example:</w:t>
+      </w:r>
+    </w:p>
+    <w:p>
+      <w:pPr>
+        <w:pStyle w:val="ListParagraph"/>
+        <w:numPr>
+          <w:ilvl w:val="2"/>
+          <w:numId w:val="2"/>
+        </w:numPr>
+      </w:pPr>
+      <w:r>
+        <w:t>“</w:t>
+      </w:r>
+      <w:proofErr w:type="gramStart"/>
+      <w:r>
+        <w:t>mohan</w:t>
+      </w:r>
+      <w:proofErr w:type="gramEnd"/>
+      <w:r>
+        <w:t xml:space="preserve"> belani”, “optimatic”, “web development”</w:t>
       </w:r>
     </w:p>
     <w:p/>
@@ -3463,7 +3830,15 @@
         </w:numPr>
       </w:pPr>
       <w:r>
-        <w:t>When the box is ticked, this would mean that the person profile page is active and people can search for the company and see its details. When a company is tagged with this person, e.g. John Lim is the CEO of Movend (company), users can click on the John Lim link and see details of the company.</w:t>
+        <w:t>When the box is ticked, this would mean that the person profile page is active and people can search for the company and see its details. When a company is tagged with this person, e.g. John Lim is the CEO of Movend (company)</w:t>
+      </w:r>
+      <w:proofErr w:type="gramStart"/>
+      <w:r>
+        <w:t>,</w:t>
+      </w:r>
+      <w:proofErr w:type="gramEnd"/>
+      <w:r>
+        <w:t xml:space="preserve"> users can click on the John Lim link and see details of the company.</w:t>
       </w:r>
     </w:p>
     <w:p>
@@ -4129,9 +4504,40 @@
     </w:p>
     <w:p>
       <w:pPr>
-        <w:ind w:left="1080"/>
-      </w:pPr>
-    </w:p>
+        <w:pStyle w:val="ListParagraph"/>
+      </w:pPr>
+    </w:p>
+    <w:p>
+      <w:pPr>
+        <w:pStyle w:val="ListParagraph"/>
+        <w:numPr>
+          <w:ilvl w:val="0"/>
+          <w:numId w:val="8"/>
+        </w:numPr>
+      </w:pPr>
+      <w:r>
+        <w:t>Number of employees</w:t>
+      </w:r>
+    </w:p>
+    <w:p>
+      <w:pPr>
+        <w:pStyle w:val="ListParagraph"/>
+        <w:numPr>
+          <w:ilvl w:val="1"/>
+          <w:numId w:val="8"/>
+        </w:numPr>
+      </w:pPr>
+      <w:r>
+        <w:t xml:space="preserve">User will be able to enter the number of employees the </w:t>
+      </w:r>
+      <w:r>
+        <w:t>Investment Organization</w:t>
+      </w:r>
+      <w:r>
+        <w:t xml:space="preserve"> has</w:t>
+      </w:r>
+    </w:p>
+    <w:p/>
     <w:p>
       <w:pPr>
         <w:pStyle w:val="ListParagraph"/>
@@ -4153,7 +4559,10 @@
         </w:numPr>
       </w:pPr>
       <w:r>
-        <w:t>The user will b able to enter the Facebook Page URL of the company</w:t>
+        <w:t xml:space="preserve">The user will b able to enter the Facebook Page URL of the </w:t>
+      </w:r>
+      <w:r>
+        <w:t>investment organization</w:t>
       </w:r>
     </w:p>
     <w:p>
@@ -4167,6 +4576,55 @@
       <w:r>
         <w:t>E.g. facebook.com/e27</w:t>
       </w:r>
+    </w:p>
+    <w:p>
+      <w:pPr>
+        <w:pStyle w:val="ListParagraph"/>
+      </w:pPr>
+    </w:p>
+    <w:p>
+      <w:pPr>
+        <w:pStyle w:val="ListParagraph"/>
+        <w:numPr>
+          <w:ilvl w:val="0"/>
+          <w:numId w:val="8"/>
+        </w:numPr>
+      </w:pPr>
+      <w:r>
+        <w:t>LinkedIn</w:t>
+      </w:r>
+    </w:p>
+    <w:p>
+      <w:pPr>
+        <w:pStyle w:val="ListParagraph"/>
+        <w:numPr>
+          <w:ilvl w:val="1"/>
+          <w:numId w:val="8"/>
+        </w:numPr>
+      </w:pPr>
+      <w:r>
+        <w:t xml:space="preserve">The user will b able to enter the LinkedIn Page URL of the </w:t>
+      </w:r>
+      <w:r>
+        <w:t>investment organization</w:t>
+      </w:r>
+    </w:p>
+    <w:p>
+      <w:pPr>
+        <w:pStyle w:val="ListParagraph"/>
+        <w:numPr>
+          <w:ilvl w:val="1"/>
+          <w:numId w:val="8"/>
+        </w:numPr>
+      </w:pPr>
+      <w:r>
+        <w:t xml:space="preserve">E.g. </w:t>
+      </w:r>
+      <w:r>
+        <w:t>http://www.linkedin.com/company/e27-optimatic-</w:t>
+      </w:r>
+      <w:bookmarkStart w:id="0" w:name="_GoBack"/>
+      <w:bookmarkEnd w:id="0"/>
     </w:p>
     <w:p/>
     <w:p>
@@ -4664,7 +5122,15 @@
         </w:numPr>
       </w:pPr>
       <w:r>
-        <w:t>When the box is ticked, this would mean that the company profile page is active and people can search for the company and see its details. When a person is tagged with this company, e.g. John Lim is the CEO of Movend (company), users can click on the Movend link and see details of the company.</w:t>
+        <w:t>When the box is ticked, this would mean that the company profile page is active and people can search for the company and see its details. When a person is tagged with this company, e.g. John Lim is the CEO of Movend (company)</w:t>
+      </w:r>
+      <w:proofErr w:type="gramStart"/>
+      <w:r>
+        <w:t>,</w:t>
+      </w:r>
+      <w:proofErr w:type="gramEnd"/>
+      <w:r>
+        <w:t xml:space="preserve"> users can click on the Movend link and see details of the company.</w:t>
       </w:r>
     </w:p>
     <w:p>
@@ -4914,7 +5380,15 @@
         <w:t>nd</w:t>
       </w:r>
       <w:r>
-        <w:t xml:space="preserve"> layer on top level navigation that breaks down the links to the following categories:</w:t>
+        <w:t xml:space="preserve"> layer on </w:t>
+      </w:r>
+      <w:proofErr w:type="gramStart"/>
+      <w:r>
+        <w:t>top level</w:t>
+      </w:r>
+      <w:proofErr w:type="gramEnd"/>
+      <w:r>
+        <w:t xml:space="preserve"> navigation that breaks down the links to the following categories:</w:t>
       </w:r>
     </w:p>
     <w:p>
@@ -4962,10 +5436,7 @@
         </w:numPr>
       </w:pPr>
       <w:r>
-        <w:t xml:space="preserve">This page shows all the blogg rss links from </w:t>
-      </w:r>
-      <w:r>
-        <w:t>all the People in the system</w:t>
+        <w:t>This page shows all the blogg rss links from all the People in the system</w:t>
       </w:r>
     </w:p>
     <w:p>
@@ -4989,10 +5460,7 @@
         </w:numPr>
       </w:pPr>
       <w:r>
-        <w:t xml:space="preserve">This page shows all the blogg rss links from </w:t>
-      </w:r>
-      <w:r>
-        <w:t>all the Companies in the system</w:t>
+        <w:t>This page shows all the blogg rss links from all the Companies in the system</w:t>
       </w:r>
     </w:p>
     <w:p>
@@ -5016,13 +5484,8 @@
         </w:numPr>
       </w:pPr>
       <w:r>
-        <w:t xml:space="preserve">This page shows all the blogg rss links from </w:t>
-      </w:r>
-      <w:r>
-        <w:t>all the Investment Organizations in the system</w:t>
-      </w:r>
-      <w:bookmarkStart w:id="0" w:name="_GoBack"/>
-      <w:bookmarkEnd w:id="0"/>
+        <w:t>This page shows all the blogg rss links from all the Investment Organizations in the system</w:t>
+      </w:r>
     </w:p>
     <w:sectPr>
       <w:pgSz w:w="11900" w:h="16840"/>

</xml_diff>